<commit_message>
Small update to Lab 2 to fix a step
</commit_message>
<xml_diff>
--- a/CourseMaterial/Labs Word Doc/Lab2-Converting existing Javascript Webapp into Electron desktop app.docx
+++ b/CourseMaterial/Labs Word Doc/Lab2-Converting existing Javascript Webapp into Electron desktop app.docx
@@ -132,12 +132,7 @@
         <w:pStyle w:val="DOSCommand"/>
       </w:pPr>
       <w:r>
-        <w:t>git checkou</w:t>
-      </w:r>
-      <w:bookmarkStart w:id="1" w:name="_GoBack"/>
-      <w:bookmarkEnd w:id="1"/>
-      <w:r>
-        <w:t>t origin/</w:t>
+        <w:t>git checkout origin/</w:t>
       </w:r>
       <w:r>
         <w:rPr>
@@ -515,11 +510,11 @@
         <w:t>here,</w:t>
       </w:r>
       <w:r>
-        <w:t xml:space="preserve"> </w:t>
+        <w:t xml:space="preserve"> that we have added electron as a </w:t>
       </w:r>
       <w:r>
         <w:lastRenderedPageBreak/>
-        <w:t xml:space="preserve">that we have added electron as a dev dependency instead of regular dependency. </w:t>
+        <w:t xml:space="preserve">dev dependency instead of regular dependency. </w:t>
       </w:r>
       <w:r>
         <w:t xml:space="preserve">As we all know, dependencies are required to run, and dev dependency are required to develop. </w:t>
@@ -720,6 +715,12 @@
         </w:rPr>
         <w:t>startElectron</w:t>
       </w:r>
+      <w:r>
+        <w:rPr>
+          <w:lang w:val="en-CA"/>
+        </w:rPr>
+        <w:t>App</w:t>
+      </w:r>
       <w:proofErr w:type="spellEnd"/>
       <w:r>
         <w:rPr>
@@ -730,21 +731,19 @@
     </w:p>
     <w:p>
       <w:pPr>
-        <w:ind w:left="360"/>
-        <w:rPr>
-          <w:lang w:val="en-CA"/>
-        </w:rPr>
-      </w:pPr>
-      <w:r>
-        <w:rPr>
-          <w:noProof/>
+        <w:rPr>
+          <w:lang w:val="en-CA"/>
+        </w:rPr>
+      </w:pPr>
+      <w:r>
+        <w:rPr>
           <w:lang w:val="en-CA"/>
         </w:rPr>
         <w:drawing>
-          <wp:inline distT="0" distB="0" distL="0" distR="0" wp14:anchorId="7AB4D626" wp14:editId="1AE7959B">
-            <wp:extent cx="5909310" cy="607554"/>
-            <wp:effectExtent l="0" t="0" r="0" b="2540"/>
-            <wp:docPr id="8" name="Picture 8"/>
+          <wp:inline distT="0" distB="0" distL="0" distR="0" wp14:anchorId="0E984C5B" wp14:editId="36298144">
+            <wp:extent cx="5943600" cy="604800"/>
+            <wp:effectExtent l="0" t="0" r="0" b="5080"/>
+            <wp:docPr id="4" name="Picture 4"/>
             <wp:cNvGraphicFramePr>
               <a:graphicFrameLocks xmlns:a="http://schemas.openxmlformats.org/drawingml/2006/main" noChangeAspect="1"/>
             </wp:cNvGraphicFramePr>
@@ -752,17 +751,11 @@
               <a:graphicData uri="http://schemas.openxmlformats.org/drawingml/2006/picture">
                 <pic:pic xmlns:pic="http://schemas.openxmlformats.org/drawingml/2006/picture">
                   <pic:nvPicPr>
-                    <pic:cNvPr id="8" name="Screen Shot 2019-02-07 at 2.31.45 PM.png"/>
+                    <pic:cNvPr id="1" name=""/>
                     <pic:cNvPicPr/>
                   </pic:nvPicPr>
                   <pic:blipFill>
-                    <a:blip r:embed="rId10">
-                      <a:extLst>
-                        <a:ext uri="{28A0092B-C50C-407E-A947-70E740481C1C}">
-                          <a14:useLocalDpi xmlns:a14="http://schemas.microsoft.com/office/drawing/2010/main" val="0"/>
-                        </a:ext>
-                      </a:extLst>
-                    </a:blip>
+                    <a:blip r:embed="rId10"/>
                     <a:stretch>
                       <a:fillRect/>
                     </a:stretch>
@@ -770,7 +763,7 @@
                   <pic:spPr>
                     <a:xfrm>
                       <a:off x="0" y="0"/>
-                      <a:ext cx="5997503" cy="616621"/>
+                      <a:ext cx="6005404" cy="611089"/>
                     </a:xfrm>
                     <a:prstGeom prst="rect">
                       <a:avLst/>
@@ -782,6 +775,16 @@
           </wp:inline>
         </w:drawing>
       </w:r>
+    </w:p>
+    <w:p>
+      <w:pPr>
+        <w:ind w:left="360"/>
+        <w:rPr>
+          <w:lang w:val="en-CA"/>
+        </w:rPr>
+      </w:pPr>
+      <w:bookmarkStart w:id="1" w:name="_GoBack"/>
+      <w:bookmarkEnd w:id="1"/>
     </w:p>
     <w:p>
       <w:pPr>
@@ -3642,6 +3645,37 @@
       <w:shd w:val="clear" w:color="auto" w:fill="FFFFFF"/>
     </w:rPr>
   </w:style>
+  <w:style w:type="paragraph" w:styleId="BalloonText">
+    <w:name w:val="Balloon Text"/>
+    <w:basedOn w:val="Normal"/>
+    <w:link w:val="BalloonTextChar"/>
+    <w:uiPriority w:val="99"/>
+    <w:semiHidden/>
+    <w:unhideWhenUsed/>
+    <w:rsid w:val="00BD4F72"/>
+    <w:pPr>
+      <w:spacing w:after="0" w:line="240" w:lineRule="auto"/>
+    </w:pPr>
+    <w:rPr>
+      <w:rFonts w:ascii="Times New Roman" w:hAnsi="Times New Roman" w:cs="Times New Roman"/>
+      <w:sz w:val="18"/>
+      <w:szCs w:val="18"/>
+    </w:rPr>
+  </w:style>
+  <w:style w:type="character" w:customStyle="1" w:styleId="BalloonTextChar">
+    <w:name w:val="Balloon Text Char"/>
+    <w:basedOn w:val="DefaultParagraphFont"/>
+    <w:link w:val="BalloonText"/>
+    <w:uiPriority w:val="99"/>
+    <w:semiHidden/>
+    <w:rsid w:val="00BD4F72"/>
+    <w:rPr>
+      <w:rFonts w:ascii="Times New Roman" w:hAnsi="Times New Roman" w:cs="Times New Roman"/>
+      <w:sz w:val="18"/>
+      <w:szCs w:val="18"/>
+      <w:lang w:val="en-US"/>
+    </w:rPr>
+  </w:style>
 </w:styles>
 </file>
 

</xml_diff>